<commit_message>
srs minor text changes
</commit_message>
<xml_diff>
--- a/deliverables/FindR_SRS.docx
+++ b/deliverables/FindR_SRS.docx
@@ -444,7 +444,6 @@
         <w:tab/>
         <w:t xml:space="preserve">          </w:t>
       </w:r>
-      <w:proofErr w:type="spellStart"/>
       <w:r>
         <w:rPr>
           <w:sz w:val="24"/>
@@ -452,7 +451,6 @@
         </w:rPr>
         <w:t>i</w:t>
       </w:r>
-      <w:proofErr w:type="spellEnd"/>
     </w:p>
     <w:p>
       <w:pPr>
@@ -9591,15 +9589,7 @@
               <w:spacing w:after="240" w:line="360" w:lineRule="auto"/>
             </w:pPr>
             <w:r>
-              <w:t xml:space="preserve">All User Interface designs must adhere to the stakeholders’ pre-approved </w:t>
-            </w:r>
-            <w:proofErr w:type="spellStart"/>
-            <w:r>
-              <w:t>colour</w:t>
-            </w:r>
-            <w:proofErr w:type="spellEnd"/>
-            <w:r>
-              <w:t xml:space="preserve"> scheme.</w:t>
+              <w:t>All User Interface designs must adhere to the stakeholders’ pre-approved colour scheme.</w:t>
             </w:r>
           </w:p>
         </w:tc>
@@ -11586,29 +11576,7 @@
           <w:sz w:val="24"/>
           <w:szCs w:val="24"/>
         </w:rPr>
-        <w:t xml:space="preserve">provided by the back-end server. Each request must also be served over </w:t>
-      </w:r>
-      <w:proofErr w:type="spellStart"/>
-      <w:r>
-        <w:rPr>
-          <w:rFonts w:ascii="Times New Roman" w:hAnsi="Times New Roman"/>
-          <w:i w:val="0"/>
-          <w:iCs/>
-          <w:sz w:val="24"/>
-          <w:szCs w:val="24"/>
-        </w:rPr>
-        <w:t>HypterText</w:t>
-      </w:r>
-      <w:proofErr w:type="spellEnd"/>
-      <w:r>
-        <w:rPr>
-          <w:rFonts w:ascii="Times New Roman" w:hAnsi="Times New Roman"/>
-          <w:i w:val="0"/>
-          <w:iCs/>
-          <w:sz w:val="24"/>
-          <w:szCs w:val="24"/>
-        </w:rPr>
-        <w:t xml:space="preserve"> Transfer Protocol Secure (HTTPS). </w:t>
+        <w:t xml:space="preserve">provided by the back-end server. Each request must also be served over HypterText Transfer Protocol Secure (HTTPS). </w:t>
       </w:r>
     </w:p>
     <w:p>
@@ -13322,7 +13290,23 @@
                 <w:sz w:val="24"/>
                 <w:szCs w:val="24"/>
               </w:rPr>
-              <w:t>System displays the message “Username has been taken. Please try again!” above the submission form.</w:t>
+              <w:t>System displays the message “</w:t>
+            </w:r>
+            <w:r>
+              <w:rPr>
+                <w:rFonts w:ascii="Times New Roman" w:hAnsi="Times New Roman"/>
+                <w:sz w:val="24"/>
+                <w:szCs w:val="24"/>
+              </w:rPr>
+              <w:t>Email</w:t>
+            </w:r>
+            <w:r>
+              <w:rPr>
+                <w:rFonts w:ascii="Times New Roman" w:hAnsi="Times New Roman"/>
+                <w:sz w:val="24"/>
+                <w:szCs w:val="24"/>
+              </w:rPr>
+              <w:t xml:space="preserve"> has been taken. Please try again!” above the submission form.</w:t>
             </w:r>
           </w:p>
           <w:p>
@@ -14036,6 +14020,7 @@
           <w:sz w:val="24"/>
           <w:szCs w:val="24"/>
         </w:rPr>
+        <w:lastRenderedPageBreak/>
         <w:t>App User must be able to register for an account with the System.</w:t>
       </w:r>
     </w:p>
@@ -14106,7 +14091,6 @@
           <w:sz w:val="24"/>
           <w:szCs w:val="24"/>
         </w:rPr>
-        <w:lastRenderedPageBreak/>
         <w:t>One of the input fields must be username.</w:t>
       </w:r>
     </w:p>
@@ -16062,6 +16046,7 @@
                 <w:bCs/>
                 <w:szCs w:val="24"/>
               </w:rPr>
+              <w:lastRenderedPageBreak/>
               <w:t>UC-LOG-EX-02: App User has already logged in</w:t>
             </w:r>
           </w:p>
@@ -16139,6 +16124,7 @@
                 <w:bCs/>
                 <w:szCs w:val="24"/>
               </w:rPr>
+              <w:lastRenderedPageBreak/>
               <w:t>Includes:</w:t>
             </w:r>
           </w:p>
@@ -16748,6 +16734,7 @@
           <w:sz w:val="24"/>
           <w:szCs w:val="24"/>
         </w:rPr>
+        <w:lastRenderedPageBreak/>
         <w:t xml:space="preserve">System must verify that username </w:t>
       </w:r>
       <w:r>
@@ -17470,6 +17457,7 @@
                 <w:bCs/>
                 <w:szCs w:val="24"/>
               </w:rPr>
+              <w:lastRenderedPageBreak/>
               <w:t>Actor:</w:t>
             </w:r>
           </w:p>
@@ -18239,6 +18227,7 @@
                 <w:bCs/>
                 <w:szCs w:val="24"/>
               </w:rPr>
+              <w:lastRenderedPageBreak/>
               <w:t>Alternative Flows:</w:t>
             </w:r>
           </w:p>
@@ -18949,6 +18938,7 @@
           <w:sz w:val="24"/>
           <w:szCs w:val="24"/>
         </w:rPr>
+        <w:lastRenderedPageBreak/>
         <w:t xml:space="preserve">System must provide error message to App User </w:t>
       </w:r>
       <w:r>
@@ -19437,6 +19427,7 @@
                 <w:rFonts w:ascii="Times New Roman" w:hAnsi="Times New Roman"/>
                 <w:szCs w:val="24"/>
               </w:rPr>
+              <w:lastRenderedPageBreak/>
               <w:t>Created By:</w:t>
             </w:r>
           </w:p>
@@ -19454,21 +19445,12 @@
                 <w:szCs w:val="24"/>
               </w:rPr>
             </w:pPr>
-            <w:proofErr w:type="spellStart"/>
-            <w:r>
-              <w:rPr>
-                <w:rFonts w:ascii="Times New Roman" w:hAnsi="Times New Roman"/>
-                <w:szCs w:val="24"/>
-              </w:rPr>
-              <w:t>Jerick</w:t>
-            </w:r>
-            <w:proofErr w:type="spellEnd"/>
-            <w:r>
-              <w:rPr>
-                <w:rFonts w:ascii="Times New Roman" w:hAnsi="Times New Roman"/>
-                <w:szCs w:val="24"/>
-              </w:rPr>
-              <w:t xml:space="preserve"> Lim Kai Zheng</w:t>
+            <w:r>
+              <w:rPr>
+                <w:rFonts w:ascii="Times New Roman" w:hAnsi="Times New Roman"/>
+                <w:szCs w:val="24"/>
+              </w:rPr>
+              <w:t>Jerick Lim Kai Zheng</w:t>
             </w:r>
           </w:p>
         </w:tc>
@@ -20233,6 +20215,7 @@
                 <w:sz w:val="24"/>
                 <w:szCs w:val="24"/>
               </w:rPr>
+              <w:lastRenderedPageBreak/>
               <w:t xml:space="preserve">System </w:t>
             </w:r>
             <w:r>
@@ -20375,6 +20358,7 @@
                 <w:bCs/>
                 <w:szCs w:val="24"/>
               </w:rPr>
+              <w:lastRenderedPageBreak/>
               <w:t>Alternative Flows:</w:t>
             </w:r>
           </w:p>
@@ -20816,6 +20800,7 @@
           <w:sz w:val="24"/>
           <w:szCs w:val="24"/>
         </w:rPr>
+        <w:lastRenderedPageBreak/>
         <w:t xml:space="preserve">App User must be able to </w:t>
       </w:r>
       <w:r>
@@ -21271,6 +21256,7 @@
               <w:spacing w:line="360" w:lineRule="auto"/>
             </w:pPr>
             <w:r>
+              <w:lastRenderedPageBreak/>
               <w:t>Overall Priority</w:t>
             </w:r>
           </w:p>
@@ -22198,6 +22184,7 @@
                 <w:sz w:val="24"/>
                 <w:szCs w:val="24"/>
               </w:rPr>
+              <w:lastRenderedPageBreak/>
               <w:t>App User can filter the searched items using price, rating, delivery fee and platform as parameters.</w:t>
             </w:r>
           </w:p>
@@ -22342,6 +22329,7 @@
                 <w:bCs/>
                 <w:szCs w:val="24"/>
               </w:rPr>
+              <w:lastRenderedPageBreak/>
               <w:t>Alternative Flows:</w:t>
             </w:r>
           </w:p>
@@ -22825,6 +22813,7 @@
           <w:sz w:val="24"/>
           <w:szCs w:val="24"/>
         </w:rPr>
+        <w:lastRenderedPageBreak/>
         <w:t xml:space="preserve">System must provide </w:t>
       </w:r>
       <w:r>
@@ -23409,6 +23398,7 @@
         <w:spacing w:line="360" w:lineRule="auto"/>
       </w:pPr>
       <w:r>
+        <w:lastRenderedPageBreak/>
         <w:t>Recommend Items</w:t>
       </w:r>
     </w:p>
@@ -23680,21 +23670,12 @@
                 <w:szCs w:val="24"/>
               </w:rPr>
             </w:pPr>
-            <w:proofErr w:type="spellStart"/>
-            <w:r>
-              <w:rPr>
-                <w:rFonts w:ascii="Times New Roman" w:hAnsi="Times New Roman"/>
-                <w:szCs w:val="24"/>
-              </w:rPr>
-              <w:t>Jerick</w:t>
-            </w:r>
-            <w:proofErr w:type="spellEnd"/>
-            <w:r>
-              <w:rPr>
-                <w:rFonts w:ascii="Times New Roman" w:hAnsi="Times New Roman"/>
-                <w:szCs w:val="24"/>
-              </w:rPr>
-              <w:t xml:space="preserve"> Lim Kai Zheng</w:t>
+            <w:r>
+              <w:rPr>
+                <w:rFonts w:ascii="Times New Roman" w:hAnsi="Times New Roman"/>
+                <w:szCs w:val="24"/>
+              </w:rPr>
+              <w:t>Jerick Lim Kai Zheng</w:t>
             </w:r>
           </w:p>
         </w:tc>
@@ -24197,6 +24178,7 @@
                 <w:bCs/>
                 <w:szCs w:val="24"/>
               </w:rPr>
+              <w:lastRenderedPageBreak/>
               <w:t>Postconditions:</w:t>
             </w:r>
           </w:p>
@@ -24813,6 +24795,7 @@
                 <w:bCs/>
                 <w:szCs w:val="24"/>
               </w:rPr>
+              <w:lastRenderedPageBreak/>
               <w:t>Special Requirements:</w:t>
             </w:r>
           </w:p>
@@ -24941,7 +24924,6 @@
               </w:rPr>
               <w:t xml:space="preserve">The Keyword Extraction API that </w:t>
             </w:r>
-            <w:proofErr w:type="spellStart"/>
             <w:r>
               <w:rPr>
                 <w:rFonts w:ascii="Times New Roman" w:hAnsi="Times New Roman"/>
@@ -24949,17 +24931,7 @@
                 <w:iCs/>
                 <w:szCs w:val="24"/>
               </w:rPr>
-              <w:t>Findr</w:t>
-            </w:r>
-            <w:proofErr w:type="spellEnd"/>
-            <w:r>
-              <w:rPr>
-                <w:rFonts w:ascii="Times New Roman" w:hAnsi="Times New Roman"/>
-                <w:i/>
-                <w:iCs/>
-                <w:szCs w:val="24"/>
-              </w:rPr>
-              <w:t xml:space="preserve"> </w:t>
+              <w:t xml:space="preserve">Findr </w:t>
             </w:r>
             <w:r>
               <w:rPr>
@@ -25382,17 +25354,8 @@
                 <w:rFonts w:ascii="Times New Roman" w:hAnsi="Times New Roman"/>
                 <w:szCs w:val="24"/>
               </w:rPr>
-              <w:t xml:space="preserve">Manage </w:t>
-            </w:r>
-            <w:proofErr w:type="spellStart"/>
-            <w:r>
-              <w:rPr>
-                <w:rFonts w:ascii="Times New Roman" w:hAnsi="Times New Roman"/>
-                <w:szCs w:val="24"/>
-              </w:rPr>
-              <w:t>Friendlist</w:t>
-            </w:r>
-            <w:proofErr w:type="spellEnd"/>
+              <w:t>Manage Friendlist</w:t>
+            </w:r>
           </w:p>
         </w:tc>
       </w:tr>
@@ -26035,43 +25998,7 @@
                 <w:sz w:val="24"/>
                 <w:szCs w:val="24"/>
               </w:rPr>
-              <w:t>App User clicks on “</w:t>
-            </w:r>
-            <w:proofErr w:type="spellStart"/>
-            <w:r>
-              <w:rPr>
-                <w:rFonts w:ascii="Times New Roman" w:hAnsi="Times New Roman" w:cs="Times New Roman"/>
-                <w:sz w:val="24"/>
-                <w:szCs w:val="24"/>
-              </w:rPr>
-              <w:t>Friendlist</w:t>
-            </w:r>
-            <w:proofErr w:type="spellEnd"/>
-            <w:r>
-              <w:rPr>
-                <w:rFonts w:ascii="Times New Roman" w:hAnsi="Times New Roman" w:cs="Times New Roman"/>
-                <w:sz w:val="24"/>
-                <w:szCs w:val="24"/>
-              </w:rPr>
-              <w:t xml:space="preserve">” icon to access their </w:t>
-            </w:r>
-            <w:proofErr w:type="spellStart"/>
-            <w:r>
-              <w:rPr>
-                <w:rFonts w:ascii="Times New Roman" w:hAnsi="Times New Roman" w:cs="Times New Roman"/>
-                <w:sz w:val="24"/>
-                <w:szCs w:val="24"/>
-              </w:rPr>
-              <w:t>friendlist</w:t>
-            </w:r>
-            <w:proofErr w:type="spellEnd"/>
-            <w:r>
-              <w:rPr>
-                <w:rFonts w:ascii="Times New Roman" w:hAnsi="Times New Roman" w:cs="Times New Roman"/>
-                <w:sz w:val="24"/>
-                <w:szCs w:val="24"/>
-              </w:rPr>
-              <w:t>.</w:t>
+              <w:t>App User clicks on “Friendlist” icon to access their friendlist.</w:t>
             </w:r>
           </w:p>
           <w:p>
@@ -26140,6 +26067,7 @@
                 <w:sz w:val="24"/>
                 <w:szCs w:val="24"/>
               </w:rPr>
+              <w:lastRenderedPageBreak/>
               <w:t>System displays the incoming pending friend requests followed by friends of App User.</w:t>
             </w:r>
           </w:p>
@@ -26350,6 +26278,7 @@
                 <w:bCs/>
                 <w:szCs w:val="24"/>
               </w:rPr>
+              <w:lastRenderedPageBreak/>
               <w:t>Alternative Flows:</w:t>
             </w:r>
           </w:p>
@@ -26936,6 +26865,7 @@
           <w:sz w:val="24"/>
           <w:szCs w:val="24"/>
         </w:rPr>
+        <w:lastRenderedPageBreak/>
         <w:t xml:space="preserve">System must provide </w:t>
       </w:r>
       <w:r>
@@ -28228,6 +28158,7 @@
                 <w:sz w:val="24"/>
                 <w:szCs w:val="24"/>
               </w:rPr>
+              <w:lastRenderedPageBreak/>
               <w:t>System displays the message “Friend request accepted” to indicate that the friend connection has been recorded in the database.</w:t>
             </w:r>
           </w:p>
@@ -28303,6 +28234,7 @@
                 <w:bCs/>
                 <w:szCs w:val="24"/>
               </w:rPr>
+              <w:lastRenderedPageBreak/>
               <w:t>Alternative Flows:</w:t>
             </w:r>
           </w:p>
@@ -28775,6 +28707,7 @@
         <w:spacing w:line="360" w:lineRule="auto"/>
       </w:pPr>
       <w:r>
+        <w:lastRenderedPageBreak/>
         <w:t>Reject Friend Requests</w:t>
       </w:r>
     </w:p>
@@ -29451,6 +29384,7 @@
                 <w:sz w:val="24"/>
                 <w:szCs w:val="24"/>
               </w:rPr>
+              <w:lastRenderedPageBreak/>
               <w:t>App User has at least one incoming pending friend request.</w:t>
             </w:r>
           </w:p>
@@ -29480,6 +29414,7 @@
                 <w:bCs/>
                 <w:szCs w:val="24"/>
               </w:rPr>
+              <w:lastRenderedPageBreak/>
               <w:t>Postconditions:</w:t>
             </w:r>
           </w:p>
@@ -29690,7 +29625,23 @@
                 <w:sz w:val="24"/>
                 <w:szCs w:val="24"/>
               </w:rPr>
-              <w:t>App User clicks on “Reject” next to the friend request to accept the friend request.</w:t>
+              <w:t xml:space="preserve">App User clicks on “Reject” next to the friend request to </w:t>
+            </w:r>
+            <w:r>
+              <w:rPr>
+                <w:rFonts w:ascii="Times New Roman" w:hAnsi="Times New Roman" w:cs="Times New Roman"/>
+                <w:sz w:val="24"/>
+                <w:szCs w:val="24"/>
+              </w:rPr>
+              <w:t>rejec</w:t>
+            </w:r>
+            <w:r>
+              <w:rPr>
+                <w:rFonts w:ascii="Times New Roman" w:hAnsi="Times New Roman" w:cs="Times New Roman"/>
+                <w:sz w:val="24"/>
+                <w:szCs w:val="24"/>
+              </w:rPr>
+              <w:t>t the friend request.</w:t>
             </w:r>
           </w:p>
           <w:p>
@@ -30114,6 +30065,7 @@
           <w:rFonts w:ascii="Times New Roman" w:hAnsi="Times New Roman"/>
           <w:szCs w:val="24"/>
         </w:rPr>
+        <w:lastRenderedPageBreak/>
         <w:t>Functional Requirements</w:t>
       </w:r>
     </w:p>
@@ -30561,6 +30513,7 @@
                 <w:rFonts w:ascii="Times New Roman" w:hAnsi="Times New Roman"/>
                 <w:szCs w:val="24"/>
               </w:rPr>
+              <w:lastRenderedPageBreak/>
               <w:t>Created By:</w:t>
             </w:r>
           </w:p>
@@ -31389,6 +31342,7 @@
                 <w:sz w:val="24"/>
                 <w:szCs w:val="24"/>
               </w:rPr>
+              <w:lastRenderedPageBreak/>
               <w:t>System displays the message “User not found” instead.</w:t>
             </w:r>
           </w:p>
@@ -31667,6 +31621,7 @@
                 <w:bCs/>
                 <w:szCs w:val="24"/>
               </w:rPr>
+              <w:lastRenderedPageBreak/>
               <w:t>Exceptions:</w:t>
             </w:r>
           </w:p>
@@ -32094,6 +32049,7 @@
           <w:sz w:val="24"/>
           <w:szCs w:val="24"/>
         </w:rPr>
+        <w:lastRenderedPageBreak/>
         <w:t>System must display the username.</w:t>
       </w:r>
     </w:p>
@@ -32536,6 +32492,7 @@
                 <w:rFonts w:ascii="Times New Roman" w:hAnsi="Times New Roman"/>
                 <w:szCs w:val="24"/>
               </w:rPr>
+              <w:lastRenderedPageBreak/>
               <w:t>Created By:</w:t>
             </w:r>
           </w:p>
@@ -33407,6 +33364,7 @@
                 <w:sz w:val="24"/>
                 <w:szCs w:val="24"/>
               </w:rPr>
+              <w:lastRenderedPageBreak/>
               <w:t>System will only start tracking once the friend has updated their birthday information.</w:t>
             </w:r>
           </w:p>
@@ -33436,6 +33394,7 @@
                 <w:bCs/>
                 <w:szCs w:val="24"/>
               </w:rPr>
+              <w:lastRenderedPageBreak/>
               <w:t>Exceptions:</w:t>
             </w:r>
           </w:p>
@@ -33850,6 +33809,7 @@
         <w:spacing w:line="360" w:lineRule="auto"/>
       </w:pPr>
       <w:r>
+        <w:lastRenderedPageBreak/>
         <w:t>Stimulus/Response Sequences</w:t>
       </w:r>
     </w:p>
@@ -34717,7 +34677,6 @@
               </w:rPr>
               <w:t xml:space="preserve">” icon to access their </w:t>
             </w:r>
-            <w:proofErr w:type="spellStart"/>
             <w:r>
               <w:rPr>
                 <w:rFonts w:ascii="Times New Roman" w:hAnsi="Times New Roman" w:cs="Times New Roman"/>
@@ -34726,7 +34685,6 @@
               </w:rPr>
               <w:t>wishlist</w:t>
             </w:r>
-            <w:proofErr w:type="spellEnd"/>
             <w:r>
               <w:rPr>
                 <w:rFonts w:ascii="Times New Roman" w:hAnsi="Times New Roman" w:cs="Times New Roman"/>
@@ -34911,6 +34869,7 @@
                 <w:sz w:val="24"/>
                 <w:szCs w:val="24"/>
               </w:rPr>
+              <w:lastRenderedPageBreak/>
               <w:t xml:space="preserve">App User can </w:t>
             </w:r>
             <w:r>
@@ -34994,6 +34953,7 @@
                 <w:bCs/>
                 <w:szCs w:val="24"/>
               </w:rPr>
+              <w:lastRenderedPageBreak/>
               <w:t>Alternative Flows:</w:t>
             </w:r>
           </w:p>
@@ -35739,6 +35699,7 @@
           <w:sz w:val="24"/>
           <w:szCs w:val="24"/>
         </w:rPr>
+        <w:lastRenderedPageBreak/>
         <w:t xml:space="preserve">Information must contain </w:t>
       </w:r>
       <w:r>
@@ -37279,6 +37240,7 @@
           <w:rFonts w:ascii="Times New Roman" w:hAnsi="Times New Roman"/>
           <w:szCs w:val="24"/>
         </w:rPr>
+        <w:lastRenderedPageBreak/>
         <w:t>Functional Requirements</w:t>
       </w:r>
     </w:p>
@@ -37941,6 +37903,7 @@
                 <w:bCs/>
                 <w:szCs w:val="24"/>
               </w:rPr>
+              <w:lastRenderedPageBreak/>
               <w:t>Description:</w:t>
             </w:r>
           </w:p>
@@ -38700,6 +38663,7 @@
           <w:sz w:val="24"/>
           <w:szCs w:val="24"/>
         </w:rPr>
+        <w:lastRenderedPageBreak/>
         <w:t>System must display an option for App User to remove the item if the item is already in the wish list.</w:t>
       </w:r>
     </w:p>
@@ -39022,6 +38986,7 @@
           <w:sz w:val="24"/>
           <w:szCs w:val="24"/>
         </w:rPr>
+        <w:lastRenderedPageBreak/>
         <w:t>System must accurately represent the price of the item in the correct currency, which is Singapore Dollar (SGD).</w:t>
       </w:r>
     </w:p>
@@ -39439,6 +39404,7 @@
           <w:sz w:val="24"/>
           <w:szCs w:val="24"/>
         </w:rPr>
+        <w:lastRenderedPageBreak/>
         <w:t>System must accurately display the email registered by the user.</w:t>
       </w:r>
     </w:p>
@@ -40092,6 +40058,7 @@
       <w:bookmarkStart w:id="53" w:name="_Toc439994696"/>
       <w:bookmarkStart w:id="54" w:name="_Toc441231001"/>
       <w:r>
+        <w:lastRenderedPageBreak/>
         <w:t xml:space="preserve">Appendix A: </w:t>
       </w:r>
       <w:bookmarkEnd w:id="53"/>
@@ -40734,6 +40701,7 @@
                 <w:rFonts w:cs="Times"/>
                 <w:szCs w:val="24"/>
               </w:rPr>
+              <w:lastRenderedPageBreak/>
               <w:t>One-time Password (OTP)</w:t>
             </w:r>
           </w:p>
@@ -41083,6 +41051,7 @@
         <w:pStyle w:val="TOCEntry"/>
       </w:pPr>
       <w:r>
+        <w:lastRenderedPageBreak/>
         <w:t>Appendix B: Analysis Models</w:t>
       </w:r>
       <w:bookmarkEnd w:id="55"/>
@@ -41178,6 +41147,7 @@
         <w:rPr>
           <w:noProof/>
         </w:rPr>
+        <w:lastRenderedPageBreak/>
         <w:drawing>
           <wp:anchor distT="0" distB="0" distL="114300" distR="114300" simplePos="0" relativeHeight="251658240" behindDoc="0" locked="0" layoutInCell="1" allowOverlap="1" wp14:anchorId="2DA91F0F" wp14:editId="35DF0F35">
             <wp:simplePos x="0" y="0"/>
@@ -41276,6 +41246,7 @@
         <w:rPr>
           <w:noProof/>
         </w:rPr>
+        <w:lastRenderedPageBreak/>
         <w:drawing>
           <wp:anchor distT="0" distB="0" distL="114300" distR="114300" simplePos="0" relativeHeight="251659264" behindDoc="0" locked="0" layoutInCell="1" allowOverlap="1" wp14:anchorId="481DDEEB" wp14:editId="27B45B35">
             <wp:simplePos x="0" y="0"/>
@@ -41376,6 +41347,7 @@
         <w:rPr>
           <w:noProof/>
         </w:rPr>
+        <w:lastRenderedPageBreak/>
         <w:drawing>
           <wp:anchor distT="0" distB="0" distL="114300" distR="114300" simplePos="0" relativeHeight="251661312" behindDoc="0" locked="0" layoutInCell="1" allowOverlap="1" wp14:anchorId="74D1D3F0" wp14:editId="3F82DD82">
             <wp:simplePos x="0" y="0"/>
@@ -41456,6 +41428,7 @@
         <w:rPr>
           <w:noProof/>
         </w:rPr>
+        <w:lastRenderedPageBreak/>
         <w:drawing>
           <wp:inline distT="0" distB="0" distL="0" distR="0" wp14:anchorId="17B9E137" wp14:editId="11C3BBA0">
             <wp:extent cx="6126480" cy="7307580"/>
@@ -41502,6 +41475,7 @@
         <w:rPr>
           <w:noProof/>
         </w:rPr>
+        <w:lastRenderedPageBreak/>
         <w:drawing>
           <wp:inline distT="0" distB="0" distL="0" distR="0" wp14:anchorId="5DBD1D3B" wp14:editId="3C3A4B0C">
             <wp:extent cx="6126480" cy="4737100"/>
@@ -41548,6 +41522,7 @@
         <w:rPr>
           <w:noProof/>
         </w:rPr>
+        <w:lastRenderedPageBreak/>
         <w:drawing>
           <wp:inline distT="0" distB="0" distL="0" distR="0" wp14:anchorId="2ED59EA9" wp14:editId="1C0F67BF">
             <wp:extent cx="6126480" cy="4829175"/>
@@ -41604,6 +41579,7 @@
         <w:ind w:left="737"/>
       </w:pPr>
       <w:r>
+        <w:lastRenderedPageBreak/>
         <w:t>B.5</w:t>
       </w:r>
       <w:r>
@@ -41680,6 +41656,7 @@
         <w:ind w:left="737"/>
       </w:pPr>
       <w:r>
+        <w:lastRenderedPageBreak/>
         <w:t>B.6</w:t>
       </w:r>
       <w:r>
@@ -41748,6 +41725,7 @@
         <w:pStyle w:val="TOCEntry"/>
       </w:pPr>
       <w:r>
+        <w:lastRenderedPageBreak/>
         <w:t xml:space="preserve">Appendix </w:t>
       </w:r>
       <w:r>
@@ -41948,7 +41926,6 @@
           <w:szCs w:val="24"/>
         </w:rPr>
       </w:pPr>
-      <w:proofErr w:type="spellStart"/>
       <w:r>
         <w:rPr>
           <w:rFonts w:ascii="Times New Roman" w:hAnsi="Times New Roman" w:cs="Times New Roman"/>
@@ -41957,18 +41934,7 @@
           <w:sz w:val="24"/>
           <w:szCs w:val="24"/>
         </w:rPr>
-        <w:t>BeautifulSoup</w:t>
-      </w:r>
-      <w:proofErr w:type="spellEnd"/>
-      <w:r>
-        <w:rPr>
-          <w:rFonts w:ascii="Times New Roman" w:hAnsi="Times New Roman" w:cs="Times New Roman"/>
-          <w:i/>
-          <w:iCs/>
-          <w:sz w:val="24"/>
-          <w:szCs w:val="24"/>
-        </w:rPr>
-        <w:t xml:space="preserve"> 4.11.1</w:t>
+        <w:t>BeautifulSoup 4.11.1</w:t>
       </w:r>
     </w:p>
     <w:p>
@@ -42095,7 +42061,6 @@
         </w:rPr>
         <w:t xml:space="preserve"> and </w:t>
       </w:r>
-      <w:proofErr w:type="spellStart"/>
       <w:r>
         <w:rPr>
           <w:rFonts w:ascii="Times New Roman" w:hAnsi="Times New Roman" w:cs="Times New Roman"/>
@@ -42106,7 +42071,6 @@
         </w:rPr>
         <w:t>BeautifulSoup</w:t>
       </w:r>
-      <w:proofErr w:type="spellEnd"/>
       <w:r>
         <w:rPr>
           <w:rFonts w:ascii="Times New Roman" w:hAnsi="Times New Roman" w:cs="Times New Roman"/>
@@ -42177,7 +42141,6 @@
         </w:rPr>
         <w:t xml:space="preserve">, with </w:t>
       </w:r>
-      <w:proofErr w:type="spellStart"/>
       <w:r>
         <w:rPr>
           <w:rFonts w:ascii="Times New Roman" w:hAnsi="Times New Roman" w:cs="Times New Roman"/>
@@ -42188,7 +42151,6 @@
         </w:rPr>
         <w:t>BeautifulSoup</w:t>
       </w:r>
-      <w:proofErr w:type="spellEnd"/>
       <w:r>
         <w:rPr>
           <w:rFonts w:ascii="Times New Roman" w:hAnsi="Times New Roman" w:cs="Times New Roman"/>
@@ -42272,7 +42234,6 @@
         </w:rPr>
         <w:t xml:space="preserve">, including </w:t>
       </w:r>
-      <w:proofErr w:type="spellStart"/>
       <w:r>
         <w:rPr>
           <w:rFonts w:ascii="Times New Roman" w:hAnsi="Times New Roman" w:cs="Times New Roman"/>
@@ -42281,9 +42242,16 @@
           <w:sz w:val="24"/>
           <w:szCs w:val="24"/>
         </w:rPr>
-        <w:t>webdriver.get</w:t>
-      </w:r>
-      <w:proofErr w:type="spellEnd"/>
+        <w:t>webdriver.get()</w:t>
+      </w:r>
+      <w:r>
+        <w:rPr>
+          <w:rFonts w:ascii="Times New Roman" w:hAnsi="Times New Roman" w:cs="Times New Roman"/>
+          <w:sz w:val="24"/>
+          <w:szCs w:val="24"/>
+        </w:rPr>
+        <w:t xml:space="preserve"> and </w:t>
+      </w:r>
       <w:r>
         <w:rPr>
           <w:rFonts w:ascii="Times New Roman" w:hAnsi="Times New Roman" w:cs="Times New Roman"/>
@@ -42292,7 +42260,8 @@
           <w:sz w:val="24"/>
           <w:szCs w:val="24"/>
         </w:rPr>
-        <w:t>()</w:t>
+        <w:lastRenderedPageBreak/>
+        <w:t>webdriver.execute_script()</w:t>
       </w:r>
       <w:r>
         <w:rPr>
@@ -42300,9 +42269,8 @@
           <w:sz w:val="24"/>
           <w:szCs w:val="24"/>
         </w:rPr>
-        <w:t xml:space="preserve"> and </w:t>
-      </w:r>
-      <w:proofErr w:type="spellStart"/>
+        <w:t xml:space="preserve">,  we can automatically scroll the web page to the bottom, and the web page will load all the required information. Then, </w:t>
+      </w:r>
       <w:r>
         <w:rPr>
           <w:rFonts w:ascii="Times New Roman" w:hAnsi="Times New Roman" w:cs="Times New Roman"/>
@@ -42311,9 +42279,16 @@
           <w:sz w:val="24"/>
           <w:szCs w:val="24"/>
         </w:rPr>
-        <w:t>webdriver.execute_script</w:t>
-      </w:r>
-      <w:proofErr w:type="spellEnd"/>
+        <w:t>webdriver.page_source</w:t>
+      </w:r>
+      <w:r>
+        <w:rPr>
+          <w:rFonts w:ascii="Times New Roman" w:hAnsi="Times New Roman" w:cs="Times New Roman"/>
+          <w:sz w:val="24"/>
+          <w:szCs w:val="24"/>
+        </w:rPr>
+        <w:t xml:space="preserve"> will retrieve all the information we are assessing. It will return data type that can be processed by </w:t>
+      </w:r>
       <w:r>
         <w:rPr>
           <w:rFonts w:ascii="Times New Roman" w:hAnsi="Times New Roman" w:cs="Times New Roman"/>
@@ -42322,48 +42297,8 @@
           <w:sz w:val="24"/>
           <w:szCs w:val="24"/>
         </w:rPr>
-        <w:t>()</w:t>
-      </w:r>
-      <w:r>
-        <w:rPr>
-          <w:rFonts w:ascii="Times New Roman" w:hAnsi="Times New Roman" w:cs="Times New Roman"/>
-          <w:sz w:val="24"/>
-          <w:szCs w:val="24"/>
-        </w:rPr>
-        <w:t xml:space="preserve">,  we can automatically scroll the web page to the bottom, and the web page will load all the required information. Then, </w:t>
-      </w:r>
-      <w:proofErr w:type="spellStart"/>
-      <w:r>
-        <w:rPr>
-          <w:rFonts w:ascii="Times New Roman" w:hAnsi="Times New Roman" w:cs="Times New Roman"/>
-          <w:i/>
-          <w:iCs/>
-          <w:sz w:val="24"/>
-          <w:szCs w:val="24"/>
-        </w:rPr>
-        <w:t>webdriver.page_source</w:t>
-      </w:r>
-      <w:proofErr w:type="spellEnd"/>
-      <w:r>
-        <w:rPr>
-          <w:rFonts w:ascii="Times New Roman" w:hAnsi="Times New Roman" w:cs="Times New Roman"/>
-          <w:sz w:val="24"/>
-          <w:szCs w:val="24"/>
-        </w:rPr>
-        <w:t xml:space="preserve"> will retrieve all the information we are assessing. It will return data type that can be processed by </w:t>
-      </w:r>
-      <w:proofErr w:type="spellStart"/>
-      <w:r>
-        <w:rPr>
-          <w:rFonts w:ascii="Times New Roman" w:hAnsi="Times New Roman" w:cs="Times New Roman"/>
-          <w:i/>
-          <w:iCs/>
-          <w:sz w:val="24"/>
-          <w:szCs w:val="24"/>
-        </w:rPr>
         <w:t>BeautifulSoup</w:t>
       </w:r>
-      <w:proofErr w:type="spellEnd"/>
       <w:r>
         <w:rPr>
           <w:rFonts w:ascii="Times New Roman" w:hAnsi="Times New Roman" w:cs="Times New Roman"/>
@@ -42400,7 +42335,6 @@
         </w:rPr>
         <w:t xml:space="preserve">The method of web scraping using Selenium and </w:t>
       </w:r>
-      <w:proofErr w:type="spellStart"/>
       <w:r>
         <w:rPr>
           <w:rFonts w:ascii="Times New Roman" w:hAnsi="Times New Roman"/>
@@ -42410,7 +42344,6 @@
         </w:rPr>
         <w:t>BeautifulSoup</w:t>
       </w:r>
-      <w:proofErr w:type="spellEnd"/>
       <w:r>
         <w:rPr>
           <w:rFonts w:ascii="Times New Roman" w:hAnsi="Times New Roman"/>
@@ -42418,7 +42351,6 @@
         </w:rPr>
         <w:t xml:space="preserve"> can deal with all kinds of websites, including dynamic and static websites. However, we are not using Selenium for static websites because Requests has a much faster processing time compared to Selenium. This is because when using Selenium, we need to scroll all the way down to the bottom of a web page, which is time-consuming. This can be seen from our web scraping process in Shopee and Amazon. When we scrapped data from Amazon using Requests and </w:t>
       </w:r>
-      <w:proofErr w:type="spellStart"/>
       <w:r>
         <w:rPr>
           <w:rFonts w:ascii="Times New Roman" w:hAnsi="Times New Roman"/>
@@ -42428,7 +42360,6 @@
         </w:rPr>
         <w:t>BeautifulSoup</w:t>
       </w:r>
-      <w:proofErr w:type="spellEnd"/>
       <w:r>
         <w:rPr>
           <w:rFonts w:ascii="Times New Roman" w:hAnsi="Times New Roman"/>
@@ -42436,7 +42367,6 @@
         </w:rPr>
         <w:t xml:space="preserve">, we only took 16 seconds to get all the information on five items, while getting the same amount of information using Selenium and </w:t>
       </w:r>
-      <w:proofErr w:type="spellStart"/>
       <w:r>
         <w:rPr>
           <w:rFonts w:ascii="Times New Roman" w:hAnsi="Times New Roman"/>
@@ -42446,7 +42376,6 @@
         </w:rPr>
         <w:t>BeautifulSoup</w:t>
       </w:r>
-      <w:proofErr w:type="spellEnd"/>
       <w:r>
         <w:rPr>
           <w:rFonts w:ascii="Times New Roman" w:hAnsi="Times New Roman"/>
@@ -42743,15 +42672,7 @@
       <w:jc w:val="center"/>
     </w:pPr>
     <w:r>
-      <w:t xml:space="preserve">Copyright © 1999 by Karl E. </w:t>
-    </w:r>
-    <w:proofErr w:type="spellStart"/>
-    <w:r>
-      <w:t>Wiegers</w:t>
-    </w:r>
-    <w:proofErr w:type="spellEnd"/>
-    <w:r>
-      <w:t>. Permission is granted to use, modify, and distribute this document.</w:t>
+      <w:t>Copyright © 1999 by Karl E. Wiegers. Permission is granted to use, modify, and distribute this document.</w:t>
     </w:r>
   </w:p>
 </w:ftr>

</xml_diff>